<commit_message>
LOOK UP SCORE FUNCTION AND MAXIMUM LIKELIHOOD TRICK
</commit_message>
<xml_diff>
--- a/Policy_Gradient_Writeup.docx
+++ b/Policy_Gradient_Writeup.docx
@@ -24,6 +24,510 @@
       <w:r>
         <w:rPr/>
         <w:t>Now we come to talk about Policy based learning. Direct improvement of policy rather than the sequence  of value functions and control. By parameterize-sing the policy distribution itself i.e. a the function approximator will be used to approximate the policy, preferred stochastic policy over deterministic because of state aliasing and equilibrium, and the gradient will be followed up towards the maximum, hopefully global.</w:t>
+      </w:r>
+    </w:p>
+    <w:p>
+      <w:pPr>
+        <w:pStyle w:val="Normal"/>
+        <w:bidi w:val="0"/>
+        <w:jc w:val="both"/>
+        <w:rPr/>
+      </w:pPr>
+      <w:r>
+        <w:rPr>
+          <w:rFonts w:ascii="Liberation Serif" w:hAnsi="Liberation Serif"/>
+        </w:rPr>
+        <w:tab/>
+        <w:tab/>
+      </w:r>
+    </w:p>
+    <w:p>
+      <w:pPr>
+        <w:pStyle w:val="Normal"/>
+        <w:bidi w:val="0"/>
+        <w:jc w:val="both"/>
+        <w:rPr/>
+      </w:pPr>
+      <w:r>
+        <w:rPr>
+          <w:rFonts w:ascii="Liberation Serif" w:hAnsi="Liberation Serif"/>
+        </w:rPr>
+        <w:tab/>
+        <w:tab/>
+        <w:tab/>
+        <w:tab/>
+        <w:t xml:space="preserve">Π </w:t>
+      </w:r>
+      <w:r>
+        <w:rPr>
+          <w:rFonts w:ascii="Liberation Serif" w:hAnsi="Liberation Serif"/>
+          <w:vertAlign w:val="subscript"/>
+        </w:rPr>
+        <w:t xml:space="preserve">θ </w:t>
+      </w:r>
+      <w:r>
+        <w:rPr>
+          <w:rFonts w:ascii="Liberation Serif" w:hAnsi="Liberation Serif"/>
+        </w:rPr>
+        <w:t>(s,a) = g (f(s,a), θ)</w:t>
+      </w:r>
+    </w:p>
+    <w:p>
+      <w:pPr>
+        <w:pStyle w:val="Normal"/>
+        <w:bidi w:val="0"/>
+        <w:jc w:val="both"/>
+        <w:rPr>
+          <w:rFonts w:ascii="Liberation Serif" w:hAnsi="Liberation Serif"/>
+        </w:rPr>
+      </w:pPr>
+      <w:r>
+        <w:rPr/>
+      </w:r>
+    </w:p>
+    <w:p>
+      <w:pPr>
+        <w:pStyle w:val="Normal"/>
+        <w:bidi w:val="0"/>
+        <w:jc w:val="both"/>
+        <w:rPr/>
+      </w:pPr>
+      <w:r>
+        <w:rPr>
+          <w:rFonts w:ascii="Liberation Serif" w:hAnsi="Liberation Serif"/>
+        </w:rPr>
+        <w:t>Some of the advantages of the policy gradient methods include better convergence, effectiveness in high dimensional or continuous action spaces and even on stochastic policies. Where as the disadvantages includes converging to a local maximum and high variance.</w:t>
+      </w:r>
+    </w:p>
+    <w:p>
+      <w:pPr>
+        <w:pStyle w:val="Normal"/>
+        <w:bidi w:val="0"/>
+        <w:jc w:val="both"/>
+        <w:rPr/>
+      </w:pPr>
+      <w:r>
+        <w:rPr>
+          <w:rFonts w:ascii="Liberation Serif" w:hAnsi="Liberation Serif"/>
+        </w:rPr>
+        <w:t xml:space="preserve">Apart from different gradient based methods like gradient descent, conjugate gradient or quasi-newton, we will be focusing on gradient descent for policy optimization of the objective function. </w:t>
+      </w:r>
+    </w:p>
+    <w:p>
+      <w:pPr>
+        <w:pStyle w:val="Normal"/>
+        <w:bidi w:val="0"/>
+        <w:jc w:val="both"/>
+        <w:rPr/>
+      </w:pPr>
+      <w:r>
+        <w:rPr>
+          <w:rFonts w:ascii="Liberation Serif" w:hAnsi="Liberation Serif"/>
+        </w:rPr>
+        <w:t xml:space="preserve">Policy gradient involves gradient ascent, to maximize the value of returned reward. </w:t>
+      </w:r>
+      <w:r>
+        <w:rPr>
+          <w:rFonts w:ascii="Liberation Serif" w:hAnsi="Liberation Serif"/>
+        </w:rPr>
+        <w:t xml:space="preserve">The optimization of the policy takes based on the concept of the log likelihood or soft max combination with the gradient being calculated on the basis of score function. A score function calculates the difference between the feature (state , action pair) and the expected feature based on the policy given meaning it gives the intuition to the agent about how much more than usual am I doing something? </w:t>
+      </w:r>
+    </w:p>
+    <w:p>
+      <w:pPr>
+        <w:pStyle w:val="Normal"/>
+        <w:bidi w:val="0"/>
+        <w:jc w:val="both"/>
+        <w:rPr>
+          <w:rFonts w:ascii="Liberation Serif" w:hAnsi="Liberation Serif"/>
+        </w:rPr>
+      </w:pPr>
+      <w:r>
+        <w:rPr/>
+      </w:r>
+    </w:p>
+    <w:p>
+      <w:pPr>
+        <w:pStyle w:val="Normal"/>
+        <w:bidi w:val="0"/>
+        <w:jc w:val="both"/>
+        <w:rPr>
+          <w:rFonts w:ascii="Liberation Serif" w:hAnsi="Liberation Serif"/>
+        </w:rPr>
+      </w:pPr>
+      <w:r>
+        <w:rPr/>
+      </w:r>
+      <w:r>
+        <mc:AlternateContent>
+          <mc:Choice Requires="wps">
+            <w:drawing>
+              <wp:anchor behindDoc="0" distT="0" distB="0" distL="0" distR="0" simplePos="0" locked="0" layoutInCell="1" allowOverlap="1" relativeHeight="2">
+                <wp:simplePos x="0" y="0"/>
+                <wp:positionH relativeFrom="column">
+                  <wp:align>center</wp:align>
+                </wp:positionH>
+                <wp:positionV relativeFrom="paragraph">
+                  <wp:posOffset>635</wp:posOffset>
+                </wp:positionV>
+                <wp:extent cx="3568700" cy="1744980"/>
+                <wp:effectExtent l="0" t="0" r="0" b="0"/>
+                <wp:wrapSquare wrapText="largest"/>
+                <wp:docPr id="1" name="Frame1"/>
+                <a:graphic xmlns:a="http://schemas.openxmlformats.org/drawingml/2006/main">
+                  <a:graphicData uri="http://schemas.microsoft.com/office/word/2010/wordprocessingShape">
+                    <wps:wsp>
+                      <wps:cNvSpPr txBox="1"/>
+                      <wps:spPr>
+                        <a:xfrm>
+                          <a:off x="0" y="0"/>
+                          <a:ext cx="3568700" cy="1744980"/>
+                        </a:xfrm>
+                        <a:prstGeom prst="rect"/>
+                      </wps:spPr>
+                      <wps:txbx>
+                        <w:txbxContent>
+                          <w:p>
+                            <w:pPr>
+                              <w:pStyle w:val="Figure"/>
+                              <w:bidi w:val="0"/>
+                              <w:spacing w:before="120" w:after="120"/>
+                              <w:jc w:val="left"/>
+                              <w:rPr/>
+                            </w:pPr>
+                            <w:r>
+                              <w:rPr/>
+                              <w:drawing>
+                                <wp:inline distT="0" distB="0" distL="0" distR="0">
+                                  <wp:extent cx="3568700" cy="1460500"/>
+                                  <wp:effectExtent l="0" t="0" r="0" b="0"/>
+                                  <wp:docPr id="2" name="Image1" descr=""/>
+                                  <wp:cNvGraphicFramePr>
+                                    <a:graphicFrameLocks xmlns:a="http://schemas.openxmlformats.org/drawingml/2006/main" noChangeAspect="1"/>
+                                  </wp:cNvGraphicFramePr>
+                                  <a:graphic xmlns:a="http://schemas.openxmlformats.org/drawingml/2006/main">
+                                    <a:graphicData uri="http://schemas.openxmlformats.org/drawingml/2006/picture">
+                                      <pic:pic xmlns:pic="http://schemas.openxmlformats.org/drawingml/2006/picture">
+                                        <pic:nvPicPr>
+                                          <pic:cNvPr id="2" name="Image1" descr=""/>
+                                          <pic:cNvPicPr>
+                                            <a:picLocks noChangeAspect="1" noChangeArrowheads="1"/>
+                                          </pic:cNvPicPr>
+                                        </pic:nvPicPr>
+                                        <pic:blipFill>
+                                          <a:blip r:embed="rId2"/>
+                                          <a:stretch>
+                                            <a:fillRect/>
+                                          </a:stretch>
+                                        </pic:blipFill>
+                                        <pic:spPr bwMode="auto">
+                                          <a:xfrm>
+                                            <a:off x="0" y="0"/>
+                                            <a:ext cx="3568700" cy="1460500"/>
+                                          </a:xfrm>
+                                          <a:prstGeom prst="rect">
+                                            <a:avLst/>
+                                          </a:prstGeom>
+                                        </pic:spPr>
+                                      </pic:pic>
+                                    </a:graphicData>
+                                  </a:graphic>
+                                </wp:inline>
+                              </w:drawing>
+                            </w:r>
+                            <w:r>
+                              <w:rPr>
+                                <w:vanish/>
+                              </w:rPr>
+                              <w:br/>
+                            </w:r>
+                            <w:r>
+                              <w:rPr/>
+                              <w:t xml:space="preserve">Figure </w:t>
+                            </w:r>
+                            <w:r>
+                              <w:rPr/>
+                              <w:fldChar w:fldCharType="begin"/>
+                            </w:r>
+                            <w:r>
+                              <w:rPr/>
+                              <w:instrText> SEQ Figure \* ARABIC </w:instrText>
+                            </w:r>
+                            <w:r>
+                              <w:rPr/>
+                              <w:fldChar w:fldCharType="separate"/>
+                            </w:r>
+                            <w:r>
+                              <w:rPr/>
+                              <w:t>1</w:t>
+                            </w:r>
+                            <w:r>
+                              <w:rPr/>
+                              <w:fldChar w:fldCharType="end"/>
+                            </w:r>
+                            <w:r>
+                              <w:rPr/>
+                              <w:t xml:space="preserve">: Based on One Step MDP, </w:t>
+                            </w:r>
+                            <w:r>
+                              <w:rPr/>
+                              <w:t>no sequences</w:t>
+                            </w:r>
+                          </w:p>
+                        </w:txbxContent>
+                      </wps:txbx>
+                      <wps:bodyPr anchor="t" lIns="0" tIns="0" rIns="0" bIns="0">
+                        <a:noAutofit/>
+                      </wps:bodyPr>
+                    </wps:wsp>
+                  </a:graphicData>
+                </a:graphic>
+              </wp:anchor>
+            </w:drawing>
+          </mc:Choice>
+          <mc:Fallback>
+            <w:pict>
+              <v:rect style="position:absolute;rotation:0;width:281pt;height:137.4pt;mso-wrap-distance-left:0pt;mso-wrap-distance-right:0pt;mso-wrap-distance-top:0pt;mso-wrap-distance-bottom:0pt;margin-top:0pt;mso-position-vertical:top;mso-position-vertical-relative:text;margin-left:100.45pt;mso-position-horizontal:center;mso-position-horizontal-relative:text">
+                <v:textbox inset="0in,0in,0in,0in">
+                  <w:txbxContent>
+                    <w:p>
+                      <w:pPr>
+                        <w:pStyle w:val="Figure"/>
+                        <w:bidi w:val="0"/>
+                        <w:spacing w:before="120" w:after="120"/>
+                        <w:jc w:val="left"/>
+                        <w:rPr/>
+                      </w:pPr>
+                      <w:r>
+                        <w:rPr/>
+                        <w:drawing>
+                          <wp:inline distT="0" distB="0" distL="0" distR="0">
+                            <wp:extent cx="3568700" cy="1460500"/>
+                            <wp:effectExtent l="0" t="0" r="0" b="0"/>
+                            <wp:docPr id="3" name="Image1" descr=""/>
+                            <wp:cNvGraphicFramePr>
+                              <a:graphicFrameLocks xmlns:a="http://schemas.openxmlformats.org/drawingml/2006/main" noChangeAspect="1"/>
+                            </wp:cNvGraphicFramePr>
+                            <a:graphic xmlns:a="http://schemas.openxmlformats.org/drawingml/2006/main">
+                              <a:graphicData uri="http://schemas.openxmlformats.org/drawingml/2006/picture">
+                                <pic:pic xmlns:pic="http://schemas.openxmlformats.org/drawingml/2006/picture">
+                                  <pic:nvPicPr>
+                                    <pic:cNvPr id="3" name="Image1" descr=""/>
+                                    <pic:cNvPicPr>
+                                      <a:picLocks noChangeAspect="1" noChangeArrowheads="1"/>
+                                    </pic:cNvPicPr>
+                                  </pic:nvPicPr>
+                                  <pic:blipFill>
+                                    <a:blip r:embed="rId2"/>
+                                    <a:stretch>
+                                      <a:fillRect/>
+                                    </a:stretch>
+                                  </pic:blipFill>
+                                  <pic:spPr bwMode="auto">
+                                    <a:xfrm>
+                                      <a:off x="0" y="0"/>
+                                      <a:ext cx="3568700" cy="1460500"/>
+                                    </a:xfrm>
+                                    <a:prstGeom prst="rect">
+                                      <a:avLst/>
+                                    </a:prstGeom>
+                                  </pic:spPr>
+                                </pic:pic>
+                              </a:graphicData>
+                            </a:graphic>
+                          </wp:inline>
+                        </w:drawing>
+                      </w:r>
+                      <w:r>
+                        <w:rPr>
+                          <w:vanish/>
+                        </w:rPr>
+                        <w:br/>
+                      </w:r>
+                      <w:r>
+                        <w:rPr/>
+                        <w:t xml:space="preserve">Figure </w:t>
+                      </w:r>
+                      <w:r>
+                        <w:rPr/>
+                        <w:fldChar w:fldCharType="begin"/>
+                      </w:r>
+                      <w:r>
+                        <w:rPr/>
+                        <w:instrText> SEQ Figure \* ARABIC </w:instrText>
+                      </w:r>
+                      <w:r>
+                        <w:rPr/>
+                        <w:fldChar w:fldCharType="separate"/>
+                      </w:r>
+                      <w:r>
+                        <w:rPr/>
+                        <w:t>1</w:t>
+                      </w:r>
+                      <w:r>
+                        <w:rPr/>
+                        <w:fldChar w:fldCharType="end"/>
+                      </w:r>
+                      <w:r>
+                        <w:rPr/>
+                        <w:t xml:space="preserve">: Based on One Step MDP, </w:t>
+                      </w:r>
+                      <w:r>
+                        <w:rPr/>
+                        <w:t>no sequences</w:t>
+                      </w:r>
+                    </w:p>
+                  </w:txbxContent>
+                </v:textbox>
+                <w10:wrap type="square" side="largest"/>
+              </v:rect>
+            </w:pict>
+          </mc:Fallback>
+        </mc:AlternateContent>
+      </w:r>
+    </w:p>
+    <w:p>
+      <w:pPr>
+        <w:pStyle w:val="Normal"/>
+        <w:bidi w:val="0"/>
+        <w:jc w:val="both"/>
+        <w:rPr>
+          <w:rFonts w:ascii="Liberation Serif" w:hAnsi="Liberation Serif"/>
+        </w:rPr>
+      </w:pPr>
+      <w:r>
+        <w:rPr/>
+      </w:r>
+    </w:p>
+    <w:p>
+      <w:pPr>
+        <w:pStyle w:val="Normal"/>
+        <w:bidi w:val="0"/>
+        <w:jc w:val="both"/>
+        <w:rPr>
+          <w:rFonts w:ascii="Liberation Serif" w:hAnsi="Liberation Serif"/>
+        </w:rPr>
+      </w:pPr>
+      <w:r>
+        <w:rPr/>
+      </w:r>
+    </w:p>
+    <w:p>
+      <w:pPr>
+        <w:pStyle w:val="Normal"/>
+        <w:bidi w:val="0"/>
+        <w:jc w:val="both"/>
+        <w:rPr>
+          <w:rFonts w:ascii="Liberation Serif" w:hAnsi="Liberation Serif"/>
+        </w:rPr>
+      </w:pPr>
+      <w:r>
+        <w:rPr/>
+      </w:r>
+    </w:p>
+    <w:p>
+      <w:pPr>
+        <w:pStyle w:val="Normal"/>
+        <w:bidi w:val="0"/>
+        <w:jc w:val="both"/>
+        <w:rPr>
+          <w:rFonts w:ascii="Liberation Serif" w:hAnsi="Liberation Serif"/>
+        </w:rPr>
+      </w:pPr>
+      <w:r>
+        <w:rPr/>
+      </w:r>
+    </w:p>
+    <w:p>
+      <w:pPr>
+        <w:pStyle w:val="Normal"/>
+        <w:bidi w:val="0"/>
+        <w:jc w:val="both"/>
+        <w:rPr>
+          <w:rFonts w:ascii="Liberation Serif" w:hAnsi="Liberation Serif"/>
+        </w:rPr>
+      </w:pPr>
+      <w:r>
+        <w:rPr/>
+      </w:r>
+    </w:p>
+    <w:p>
+      <w:pPr>
+        <w:pStyle w:val="Normal"/>
+        <w:bidi w:val="0"/>
+        <w:jc w:val="both"/>
+        <w:rPr>
+          <w:rFonts w:ascii="Liberation Serif" w:hAnsi="Liberation Serif"/>
+        </w:rPr>
+      </w:pPr>
+      <w:r>
+        <w:rPr/>
+      </w:r>
+    </w:p>
+    <w:p>
+      <w:pPr>
+        <w:pStyle w:val="Normal"/>
+        <w:bidi w:val="0"/>
+        <w:jc w:val="both"/>
+        <w:rPr>
+          <w:rFonts w:ascii="Liberation Serif" w:hAnsi="Liberation Serif"/>
+        </w:rPr>
+      </w:pPr>
+      <w:r>
+        <w:rPr/>
+      </w:r>
+    </w:p>
+    <w:p>
+      <w:pPr>
+        <w:pStyle w:val="Normal"/>
+        <w:bidi w:val="0"/>
+        <w:jc w:val="both"/>
+        <w:rPr>
+          <w:rFonts w:ascii="Liberation Serif" w:hAnsi="Liberation Serif"/>
+        </w:rPr>
+      </w:pPr>
+      <w:r>
+        <w:rPr/>
+      </w:r>
+    </w:p>
+    <w:p>
+      <w:pPr>
+        <w:pStyle w:val="Normal"/>
+        <w:bidi w:val="0"/>
+        <w:jc w:val="both"/>
+        <w:rPr>
+          <w:rFonts w:ascii="Liberation Serif" w:hAnsi="Liberation Serif"/>
+        </w:rPr>
+      </w:pPr>
+      <w:r>
+        <w:rPr/>
+      </w:r>
+    </w:p>
+    <w:p>
+      <w:pPr>
+        <w:pStyle w:val="Normal"/>
+        <w:bidi w:val="0"/>
+        <w:jc w:val="both"/>
+        <w:rPr>
+          <w:rFonts w:ascii="Liberation Serif" w:hAnsi="Liberation Serif"/>
+        </w:rPr>
+      </w:pPr>
+      <w:r>
+        <w:rPr/>
+      </w:r>
+    </w:p>
+    <w:p>
+      <w:pPr>
+        <w:pStyle w:val="Normal"/>
+        <w:bidi w:val="0"/>
+        <w:jc w:val="both"/>
+        <w:rPr/>
+      </w:pPr>
+      <w:r>
+        <w:rPr>
+          <w:rFonts w:ascii="Liberation Serif" w:hAnsi="Liberation Serif"/>
+        </w:rPr>
+        <w:t xml:space="preserve">Clearly here the final equation tell us that if we are expecting more reward, we should move in the direction of gradient pointed out by the score function. </w:t>
       </w:r>
     </w:p>
     <w:sectPr>
@@ -131,5 +635,12 @@
       <w:rFonts w:cs="Lohit Devanagari"/>
     </w:rPr>
   </w:style>
+  <w:style w:type="paragraph" w:styleId="Figure">
+    <w:name w:val="Figure"/>
+    <w:basedOn w:val="Caption"/>
+    <w:qFormat/>
+    <w:pPr/>
+    <w:rPr/>
+  </w:style>
 </w:styles>
 </file>
</xml_diff>

<commit_message>
LOOK UP Eligibility Traces
</commit_message>
<xml_diff>
--- a/Policy_Gradient_Writeup.docx
+++ b/Policy_Gradient_Writeup.docx
@@ -1293,9 +1293,721 @@
         <w:bidi w:val="0"/>
         <w:jc w:val="both"/>
         <w:rPr>
+          <w:rFonts w:ascii="Times New Roman" w:hAnsi="Times New Roman"/>
+          <w:b w:val="false"/>
+          <w:b w:val="false"/>
+          <w:bCs w:val="false"/>
+        </w:rPr>
+      </w:pPr>
+      <w:r>
+        <w:rPr>
+          <w:rFonts w:ascii="Times New Roman" w:hAnsi="Times New Roman"/>
+          <w:b w:val="false"/>
+          <w:bCs w:val="false"/>
+        </w:rPr>
+        <w:t xml:space="preserve">Now, the concept of actor-critic introduces bias as the policy is approximated using a linear approximate (basically the problem of local optimum).  This is solved using </w:t>
+      </w:r>
+      <w:r>
+        <w:rPr>
+          <w:rFonts w:ascii="Times New Roman" w:hAnsi="Times New Roman"/>
+          <w:b/>
+          <w:bCs/>
+        </w:rPr>
+        <w:t>advantage function</w:t>
+      </w:r>
+      <w:r>
+        <w:rPr>
+          <w:rFonts w:ascii="Times New Roman" w:hAnsi="Times New Roman"/>
+          <w:b w:val="false"/>
+          <w:bCs w:val="false"/>
+        </w:rPr>
+        <w:t xml:space="preserve"> in place of the action value function.  </w:t>
+      </w:r>
+      <w:r>
+        <w:rPr>
+          <w:rFonts w:ascii="Times New Roman" w:hAnsi="Times New Roman"/>
+          <w:b w:val="false"/>
+          <w:bCs w:val="false"/>
+        </w:rPr>
+        <w:t>Furthermore the action and state value function can both be estimated using the TD learning approaches via TD error concept.</w:t>
+      </w:r>
+    </w:p>
+    <w:p>
+      <w:pPr>
+        <w:pStyle w:val="Normal"/>
+        <w:bidi w:val="0"/>
+        <w:jc w:val="both"/>
+        <w:rPr>
           <w:b/>
           <w:b/>
           <w:bCs/>
+        </w:rPr>
+      </w:pPr>
+      <w:r>
+        <w:rPr>
+          <w:rFonts w:ascii="Times New Roman" w:hAnsi="Times New Roman"/>
+        </w:rPr>
+      </w:r>
+      <w:r>
+        <mc:AlternateContent>
+          <mc:Choice Requires="wps">
+            <w:drawing>
+              <wp:anchor behindDoc="0" distT="0" distB="0" distL="0" distR="0" simplePos="0" locked="0" layoutInCell="1" allowOverlap="1" relativeHeight="8">
+                <wp:simplePos x="0" y="0"/>
+                <wp:positionH relativeFrom="column">
+                  <wp:posOffset>984250</wp:posOffset>
+                </wp:positionH>
+                <wp:positionV relativeFrom="paragraph">
+                  <wp:posOffset>86360</wp:posOffset>
+                </wp:positionV>
+                <wp:extent cx="4152265" cy="1113155"/>
+                <wp:effectExtent l="0" t="0" r="0" b="0"/>
+                <wp:wrapSquare wrapText="largest"/>
+                <wp:docPr id="9" name="Frame3"/>
+                <a:graphic xmlns:a="http://schemas.openxmlformats.org/drawingml/2006/main">
+                  <a:graphicData uri="http://schemas.microsoft.com/office/word/2010/wordprocessingShape">
+                    <wps:wsp>
+                      <wps:cNvSpPr txBox="1"/>
+                      <wps:spPr>
+                        <a:xfrm>
+                          <a:off x="0" y="0"/>
+                          <a:ext cx="4152265" cy="1113155"/>
+                        </a:xfrm>
+                        <a:prstGeom prst="rect"/>
+                      </wps:spPr>
+                      <wps:txbx>
+                        <w:txbxContent>
+                          <w:p>
+                            <w:pPr>
+                              <w:pStyle w:val="Figure"/>
+                              <w:bidi w:val="0"/>
+                              <w:spacing w:before="120" w:after="120"/>
+                              <w:jc w:val="left"/>
+                              <w:rPr/>
+                            </w:pPr>
+                            <w:r>
+                              <w:rPr/>
+                              <w:drawing>
+                                <wp:inline distT="0" distB="0" distL="0" distR="0">
+                                  <wp:extent cx="4152265" cy="828675"/>
+                                  <wp:effectExtent l="0" t="0" r="0" b="0"/>
+                                  <wp:docPr id="10" name="Image5" descr=""/>
+                                  <wp:cNvGraphicFramePr>
+                                    <a:graphicFrameLocks xmlns:a="http://schemas.openxmlformats.org/drawingml/2006/main" noChangeAspect="1"/>
+                                  </wp:cNvGraphicFramePr>
+                                  <a:graphic xmlns:a="http://schemas.openxmlformats.org/drawingml/2006/main">
+                                    <a:graphicData uri="http://schemas.openxmlformats.org/drawingml/2006/picture">
+                                      <pic:pic xmlns:pic="http://schemas.openxmlformats.org/drawingml/2006/picture">
+                                        <pic:nvPicPr>
+                                          <pic:cNvPr id="10" name="Image5" descr=""/>
+                                          <pic:cNvPicPr>
+                                            <a:picLocks noChangeAspect="1" noChangeArrowheads="1"/>
+                                          </pic:cNvPicPr>
+                                        </pic:nvPicPr>
+                                        <pic:blipFill>
+                                          <a:blip r:embed="rId6"/>
+                                          <a:stretch>
+                                            <a:fillRect/>
+                                          </a:stretch>
+                                        </pic:blipFill>
+                                        <pic:spPr bwMode="auto">
+                                          <a:xfrm>
+                                            <a:off x="0" y="0"/>
+                                            <a:ext cx="4152265" cy="828675"/>
+                                          </a:xfrm>
+                                          <a:prstGeom prst="rect">
+                                            <a:avLst/>
+                                          </a:prstGeom>
+                                        </pic:spPr>
+                                      </pic:pic>
+                                    </a:graphicData>
+                                  </a:graphic>
+                                </wp:inline>
+                              </w:drawing>
+                            </w:r>
+                            <w:r>
+                              <w:rPr>
+                                <w:vanish/>
+                              </w:rPr>
+                              <w:br/>
+                            </w:r>
+                            <w:r>
+                              <w:rPr/>
+                              <w:t xml:space="preserve">Figure </w:t>
+                            </w:r>
+                            <w:r>
+                              <w:rPr/>
+                              <w:fldChar w:fldCharType="begin"/>
+                            </w:r>
+                            <w:r>
+                              <w:rPr/>
+                              <w:instrText> SEQ Figure \* ARABIC </w:instrText>
+                            </w:r>
+                            <w:r>
+                              <w:rPr/>
+                              <w:fldChar w:fldCharType="separate"/>
+                            </w:r>
+                            <w:r>
+                              <w:rPr/>
+                              <w:t>3</w:t>
+                            </w:r>
+                            <w:r>
+                              <w:rPr/>
+                              <w:fldChar w:fldCharType="end"/>
+                            </w:r>
+                            <w:r>
+                              <w:rPr/>
+                              <w:t>: Gradient calculated on the basis of adv</w:t>
+                            </w:r>
+                            <w:r>
+                              <w:rPr/>
+                              <w:t>an</w:t>
+                            </w:r>
+                            <w:r>
+                              <w:rPr/>
+                              <w:t>tage function</w:t>
+                            </w:r>
+                          </w:p>
+                        </w:txbxContent>
+                      </wps:txbx>
+                      <wps:bodyPr anchor="t" lIns="0" tIns="0" rIns="0" bIns="0">
+                        <a:noAutofit/>
+                      </wps:bodyPr>
+                    </wps:wsp>
+                  </a:graphicData>
+                </a:graphic>
+              </wp:anchor>
+            </w:drawing>
+          </mc:Choice>
+          <mc:Fallback>
+            <w:pict>
+              <v:rect style="position:absolute;rotation:0;width:326.95pt;height:87.65pt;mso-wrap-distance-left:0pt;mso-wrap-distance-right:0pt;mso-wrap-distance-top:0pt;mso-wrap-distance-bottom:0pt;margin-top:6.8pt;mso-position-vertical-relative:text;margin-left:77.5pt;mso-position-horizontal-relative:text">
+                <v:textbox inset="0in,0in,0in,0in">
+                  <w:txbxContent>
+                    <w:p>
+                      <w:pPr>
+                        <w:pStyle w:val="Figure"/>
+                        <w:bidi w:val="0"/>
+                        <w:spacing w:before="120" w:after="120"/>
+                        <w:jc w:val="left"/>
+                        <w:rPr/>
+                      </w:pPr>
+                      <w:r>
+                        <w:rPr/>
+                        <w:drawing>
+                          <wp:inline distT="0" distB="0" distL="0" distR="0">
+                            <wp:extent cx="4152265" cy="828675"/>
+                            <wp:effectExtent l="0" t="0" r="0" b="0"/>
+                            <wp:docPr id="11" name="Image5" descr=""/>
+                            <wp:cNvGraphicFramePr>
+                              <a:graphicFrameLocks xmlns:a="http://schemas.openxmlformats.org/drawingml/2006/main" noChangeAspect="1"/>
+                            </wp:cNvGraphicFramePr>
+                            <a:graphic xmlns:a="http://schemas.openxmlformats.org/drawingml/2006/main">
+                              <a:graphicData uri="http://schemas.openxmlformats.org/drawingml/2006/picture">
+                                <pic:pic xmlns:pic="http://schemas.openxmlformats.org/drawingml/2006/picture">
+                                  <pic:nvPicPr>
+                                    <pic:cNvPr id="11" name="Image5" descr=""/>
+                                    <pic:cNvPicPr>
+                                      <a:picLocks noChangeAspect="1" noChangeArrowheads="1"/>
+                                    </pic:cNvPicPr>
+                                  </pic:nvPicPr>
+                                  <pic:blipFill>
+                                    <a:blip r:embed="rId6"/>
+                                    <a:stretch>
+                                      <a:fillRect/>
+                                    </a:stretch>
+                                  </pic:blipFill>
+                                  <pic:spPr bwMode="auto">
+                                    <a:xfrm>
+                                      <a:off x="0" y="0"/>
+                                      <a:ext cx="4152265" cy="828675"/>
+                                    </a:xfrm>
+                                    <a:prstGeom prst="rect">
+                                      <a:avLst/>
+                                    </a:prstGeom>
+                                  </pic:spPr>
+                                </pic:pic>
+                              </a:graphicData>
+                            </a:graphic>
+                          </wp:inline>
+                        </w:drawing>
+                      </w:r>
+                      <w:r>
+                        <w:rPr>
+                          <w:vanish/>
+                        </w:rPr>
+                        <w:br/>
+                      </w:r>
+                      <w:r>
+                        <w:rPr/>
+                        <w:t xml:space="preserve">Figure </w:t>
+                      </w:r>
+                      <w:r>
+                        <w:rPr/>
+                        <w:fldChar w:fldCharType="begin"/>
+                      </w:r>
+                      <w:r>
+                        <w:rPr/>
+                        <w:instrText> SEQ Figure \* ARABIC </w:instrText>
+                      </w:r>
+                      <w:r>
+                        <w:rPr/>
+                        <w:fldChar w:fldCharType="separate"/>
+                      </w:r>
+                      <w:r>
+                        <w:rPr/>
+                        <w:t>3</w:t>
+                      </w:r>
+                      <w:r>
+                        <w:rPr/>
+                        <w:fldChar w:fldCharType="end"/>
+                      </w:r>
+                      <w:r>
+                        <w:rPr/>
+                        <w:t>: Gradient calculated on the basis of adv</w:t>
+                      </w:r>
+                      <w:r>
+                        <w:rPr/>
+                        <w:t>an</w:t>
+                      </w:r>
+                      <w:r>
+                        <w:rPr/>
+                        <w:t>tage function</w:t>
+                      </w:r>
+                    </w:p>
+                  </w:txbxContent>
+                </v:textbox>
+                <w10:wrap type="square" side="largest"/>
+              </v:rect>
+            </w:pict>
+          </mc:Fallback>
+        </mc:AlternateContent>
+      </w:r>
+    </w:p>
+    <w:p>
+      <w:pPr>
+        <w:pStyle w:val="Normal"/>
+        <w:bidi w:val="0"/>
+        <w:jc w:val="both"/>
+        <w:rPr>
+          <w:b/>
+          <w:b/>
+          <w:bCs/>
+        </w:rPr>
+      </w:pPr>
+      <w:r>
+        <w:rPr>
+          <w:rFonts w:ascii="Times New Roman" w:hAnsi="Times New Roman"/>
+        </w:rPr>
+      </w:r>
+    </w:p>
+    <w:p>
+      <w:pPr>
+        <w:pStyle w:val="Normal"/>
+        <w:bidi w:val="0"/>
+        <w:jc w:val="both"/>
+        <w:rPr>
+          <w:b/>
+          <w:b/>
+          <w:bCs/>
+        </w:rPr>
+      </w:pPr>
+      <w:r>
+        <w:rPr>
+          <w:rFonts w:ascii="Times New Roman" w:hAnsi="Times New Roman"/>
+        </w:rPr>
+      </w:r>
+    </w:p>
+    <w:p>
+      <w:pPr>
+        <w:pStyle w:val="Normal"/>
+        <w:bidi w:val="0"/>
+        <w:jc w:val="both"/>
+        <w:rPr>
+          <w:b/>
+          <w:b/>
+          <w:bCs/>
+        </w:rPr>
+      </w:pPr>
+      <w:r>
+        <w:rPr>
+          <w:rFonts w:ascii="Times New Roman" w:hAnsi="Times New Roman"/>
+        </w:rPr>
+      </w:r>
+    </w:p>
+    <w:p>
+      <w:pPr>
+        <w:pStyle w:val="Normal"/>
+        <w:bidi w:val="0"/>
+        <w:jc w:val="both"/>
+        <w:rPr>
+          <w:b/>
+          <w:b/>
+          <w:bCs/>
+        </w:rPr>
+      </w:pPr>
+      <w:r>
+        <w:rPr>
+          <w:rFonts w:ascii="Times New Roman" w:hAnsi="Times New Roman"/>
+        </w:rPr>
+      </w:r>
+    </w:p>
+    <w:p>
+      <w:pPr>
+        <w:pStyle w:val="Normal"/>
+        <w:bidi w:val="0"/>
+        <w:jc w:val="both"/>
+        <w:rPr>
+          <w:b/>
+          <w:b/>
+          <w:bCs/>
+        </w:rPr>
+      </w:pPr>
+      <w:r>
+        <w:rPr>
+          <w:rFonts w:ascii="Times New Roman" w:hAnsi="Times New Roman"/>
+        </w:rPr>
+      </w:r>
+    </w:p>
+    <w:p>
+      <w:pPr>
+        <w:pStyle w:val="Normal"/>
+        <w:bidi w:val="0"/>
+        <w:jc w:val="both"/>
+        <w:rPr>
+          <w:rFonts w:ascii="Times New Roman" w:hAnsi="Times New Roman"/>
+        </w:rPr>
+      </w:pPr>
+      <w:r>
+        <w:rPr>
+          <w:rFonts w:ascii="Times New Roman" w:hAnsi="Times New Roman"/>
+        </w:rPr>
+      </w:r>
+    </w:p>
+    <w:p>
+      <w:pPr>
+        <w:pStyle w:val="Normal"/>
+        <w:bidi w:val="0"/>
+        <w:jc w:val="both"/>
+        <w:rPr>
+          <w:rFonts w:ascii="Times New Roman" w:hAnsi="Times New Roman"/>
+        </w:rPr>
+      </w:pPr>
+      <w:r>
+        <w:rPr>
+          <w:rFonts w:ascii="Times New Roman" w:hAnsi="Times New Roman"/>
+        </w:rPr>
+      </w:r>
+    </w:p>
+    <w:p>
+      <w:pPr>
+        <w:pStyle w:val="Normal"/>
+        <w:bidi w:val="0"/>
+        <w:jc w:val="both"/>
+        <w:rPr>
+          <w:rFonts w:ascii="Times New Roman" w:hAnsi="Times New Roman"/>
+        </w:rPr>
+      </w:pPr>
+      <w:r>
+        <w:rPr>
+          <w:rFonts w:ascii="Times New Roman" w:hAnsi="Times New Roman"/>
+        </w:rPr>
+      </w:r>
+      <w:r>
+        <mc:AlternateContent>
+          <mc:Choice Requires="wps">
+            <w:drawing>
+              <wp:anchor behindDoc="0" distT="0" distB="0" distL="0" distR="0" simplePos="0" locked="0" layoutInCell="1" allowOverlap="1" relativeHeight="10">
+                <wp:simplePos x="0" y="0"/>
+                <wp:positionH relativeFrom="column">
+                  <wp:align>center</wp:align>
+                </wp:positionH>
+                <wp:positionV relativeFrom="paragraph">
+                  <wp:posOffset>635</wp:posOffset>
+                </wp:positionV>
+                <wp:extent cx="3727450" cy="817880"/>
+                <wp:effectExtent l="0" t="0" r="0" b="0"/>
+                <wp:wrapSquare wrapText="largest"/>
+                <wp:docPr id="12" name="Frame4"/>
+                <a:graphic xmlns:a="http://schemas.openxmlformats.org/drawingml/2006/main">
+                  <a:graphicData uri="http://schemas.microsoft.com/office/word/2010/wordprocessingShape">
+                    <wps:wsp>
+                      <wps:cNvSpPr txBox="1"/>
+                      <wps:spPr>
+                        <a:xfrm>
+                          <a:off x="0" y="0"/>
+                          <a:ext cx="3727450" cy="817880"/>
+                        </a:xfrm>
+                        <a:prstGeom prst="rect"/>
+                      </wps:spPr>
+                      <wps:txbx>
+                        <w:txbxContent>
+                          <w:p>
+                            <w:pPr>
+                              <w:pStyle w:val="Figure"/>
+                              <w:bidi w:val="0"/>
+                              <w:spacing w:before="120" w:after="120"/>
+                              <w:jc w:val="left"/>
+                              <w:rPr/>
+                            </w:pPr>
+                            <w:r>
+                              <w:rPr/>
+                              <w:drawing>
+                                <wp:inline distT="0" distB="0" distL="0" distR="0">
+                                  <wp:extent cx="3727450" cy="533400"/>
+                                  <wp:effectExtent l="0" t="0" r="0" b="0"/>
+                                  <wp:docPr id="13" name="Image6" descr=""/>
+                                  <wp:cNvGraphicFramePr>
+                                    <a:graphicFrameLocks xmlns:a="http://schemas.openxmlformats.org/drawingml/2006/main" noChangeAspect="1"/>
+                                  </wp:cNvGraphicFramePr>
+                                  <a:graphic xmlns:a="http://schemas.openxmlformats.org/drawingml/2006/main">
+                                    <a:graphicData uri="http://schemas.openxmlformats.org/drawingml/2006/picture">
+                                      <pic:pic xmlns:pic="http://schemas.openxmlformats.org/drawingml/2006/picture">
+                                        <pic:nvPicPr>
+                                          <pic:cNvPr id="13" name="Image6" descr=""/>
+                                          <pic:cNvPicPr>
+                                            <a:picLocks noChangeAspect="1" noChangeArrowheads="1"/>
+                                          </pic:cNvPicPr>
+                                        </pic:nvPicPr>
+                                        <pic:blipFill>
+                                          <a:blip r:embed="rId7"/>
+                                          <a:stretch>
+                                            <a:fillRect/>
+                                          </a:stretch>
+                                        </pic:blipFill>
+                                        <pic:spPr bwMode="auto">
+                                          <a:xfrm>
+                                            <a:off x="0" y="0"/>
+                                            <a:ext cx="3727450" cy="533400"/>
+                                          </a:xfrm>
+                                          <a:prstGeom prst="rect">
+                                            <a:avLst/>
+                                          </a:prstGeom>
+                                        </pic:spPr>
+                                      </pic:pic>
+                                    </a:graphicData>
+                                  </a:graphic>
+                                </wp:inline>
+                              </w:drawing>
+                            </w:r>
+                            <w:r>
+                              <w:rPr>
+                                <w:vanish/>
+                              </w:rPr>
+                              <w:br/>
+                            </w:r>
+                            <w:r>
+                              <w:rPr/>
+                              <w:t xml:space="preserve">Figure </w:t>
+                            </w:r>
+                            <w:r>
+                              <w:rPr/>
+                              <w:fldChar w:fldCharType="begin"/>
+                            </w:r>
+                            <w:r>
+                              <w:rPr/>
+                              <w:instrText> SEQ Figure \* ARABIC </w:instrText>
+                            </w:r>
+                            <w:r>
+                              <w:rPr/>
+                              <w:fldChar w:fldCharType="separate"/>
+                            </w:r>
+                            <w:r>
+                              <w:rPr/>
+                              <w:t>4</w:t>
+                            </w:r>
+                            <w:r>
+                              <w:rPr/>
+                              <w:fldChar w:fldCharType="end"/>
+                            </w:r>
+                            <w:r>
+                              <w:rPr/>
+                              <w:t>: Gradient calculated on the basis of TD erro</w:t>
+                            </w:r>
+                            <w:r>
+                              <w:rPr/>
+                              <w:t>r</w:t>
+                            </w:r>
+                          </w:p>
+                        </w:txbxContent>
+                      </wps:txbx>
+                      <wps:bodyPr anchor="t" lIns="0" tIns="0" rIns="0" bIns="0">
+                        <a:noAutofit/>
+                      </wps:bodyPr>
+                    </wps:wsp>
+                  </a:graphicData>
+                </a:graphic>
+              </wp:anchor>
+            </w:drawing>
+          </mc:Choice>
+          <mc:Fallback>
+            <w:pict>
+              <v:rect style="position:absolute;rotation:0;width:293.5pt;height:64.4pt;mso-wrap-distance-left:0pt;mso-wrap-distance-right:0pt;mso-wrap-distance-top:0pt;mso-wrap-distance-bottom:0pt;margin-top:0pt;mso-position-vertical:top;mso-position-vertical-relative:text;margin-left:94.2pt;mso-position-horizontal:center;mso-position-horizontal-relative:text">
+                <v:textbox inset="0in,0in,0in,0in">
+                  <w:txbxContent>
+                    <w:p>
+                      <w:pPr>
+                        <w:pStyle w:val="Figure"/>
+                        <w:bidi w:val="0"/>
+                        <w:spacing w:before="120" w:after="120"/>
+                        <w:jc w:val="left"/>
+                        <w:rPr/>
+                      </w:pPr>
+                      <w:r>
+                        <w:rPr/>
+                        <w:drawing>
+                          <wp:inline distT="0" distB="0" distL="0" distR="0">
+                            <wp:extent cx="3727450" cy="533400"/>
+                            <wp:effectExtent l="0" t="0" r="0" b="0"/>
+                            <wp:docPr id="14" name="Image6" descr=""/>
+                            <wp:cNvGraphicFramePr>
+                              <a:graphicFrameLocks xmlns:a="http://schemas.openxmlformats.org/drawingml/2006/main" noChangeAspect="1"/>
+                            </wp:cNvGraphicFramePr>
+                            <a:graphic xmlns:a="http://schemas.openxmlformats.org/drawingml/2006/main">
+                              <a:graphicData uri="http://schemas.openxmlformats.org/drawingml/2006/picture">
+                                <pic:pic xmlns:pic="http://schemas.openxmlformats.org/drawingml/2006/picture">
+                                  <pic:nvPicPr>
+                                    <pic:cNvPr id="14" name="Image6" descr=""/>
+                                    <pic:cNvPicPr>
+                                      <a:picLocks noChangeAspect="1" noChangeArrowheads="1"/>
+                                    </pic:cNvPicPr>
+                                  </pic:nvPicPr>
+                                  <pic:blipFill>
+                                    <a:blip r:embed="rId7"/>
+                                    <a:stretch>
+                                      <a:fillRect/>
+                                    </a:stretch>
+                                  </pic:blipFill>
+                                  <pic:spPr bwMode="auto">
+                                    <a:xfrm>
+                                      <a:off x="0" y="0"/>
+                                      <a:ext cx="3727450" cy="533400"/>
+                                    </a:xfrm>
+                                    <a:prstGeom prst="rect">
+                                      <a:avLst/>
+                                    </a:prstGeom>
+                                  </pic:spPr>
+                                </pic:pic>
+                              </a:graphicData>
+                            </a:graphic>
+                          </wp:inline>
+                        </w:drawing>
+                      </w:r>
+                      <w:r>
+                        <w:rPr>
+                          <w:vanish/>
+                        </w:rPr>
+                        <w:br/>
+                      </w:r>
+                      <w:r>
+                        <w:rPr/>
+                        <w:t xml:space="preserve">Figure </w:t>
+                      </w:r>
+                      <w:r>
+                        <w:rPr/>
+                        <w:fldChar w:fldCharType="begin"/>
+                      </w:r>
+                      <w:r>
+                        <w:rPr/>
+                        <w:instrText> SEQ Figure \* ARABIC </w:instrText>
+                      </w:r>
+                      <w:r>
+                        <w:rPr/>
+                        <w:fldChar w:fldCharType="separate"/>
+                      </w:r>
+                      <w:r>
+                        <w:rPr/>
+                        <w:t>4</w:t>
+                      </w:r>
+                      <w:r>
+                        <w:rPr/>
+                        <w:fldChar w:fldCharType="end"/>
+                      </w:r>
+                      <w:r>
+                        <w:rPr/>
+                        <w:t>: Gradient calculated on the basis of TD erro</w:t>
+                      </w:r>
+                      <w:r>
+                        <w:rPr/>
+                        <w:t>r</w:t>
+                      </w:r>
+                    </w:p>
+                  </w:txbxContent>
+                </v:textbox>
+                <w10:wrap type="square" side="largest"/>
+              </v:rect>
+            </w:pict>
+          </mc:Fallback>
+        </mc:AlternateContent>
+      </w:r>
+    </w:p>
+    <w:p>
+      <w:pPr>
+        <w:pStyle w:val="Normal"/>
+        <w:bidi w:val="0"/>
+        <w:jc w:val="both"/>
+        <w:rPr>
+          <w:rFonts w:ascii="Times New Roman" w:hAnsi="Times New Roman"/>
+        </w:rPr>
+      </w:pPr>
+      <w:r>
+        <w:rPr>
+          <w:rFonts w:ascii="Times New Roman" w:hAnsi="Times New Roman"/>
+        </w:rPr>
+      </w:r>
+    </w:p>
+    <w:p>
+      <w:pPr>
+        <w:pStyle w:val="Normal"/>
+        <w:bidi w:val="0"/>
+        <w:jc w:val="both"/>
+        <w:rPr>
+          <w:rFonts w:ascii="Times New Roman" w:hAnsi="Times New Roman"/>
+        </w:rPr>
+      </w:pPr>
+      <w:r>
+        <w:rPr>
+          <w:rFonts w:ascii="Times New Roman" w:hAnsi="Times New Roman"/>
+        </w:rPr>
+      </w:r>
+    </w:p>
+    <w:p>
+      <w:pPr>
+        <w:pStyle w:val="Normal"/>
+        <w:bidi w:val="0"/>
+        <w:jc w:val="both"/>
+        <w:rPr>
+          <w:rFonts w:ascii="Times New Roman" w:hAnsi="Times New Roman"/>
+        </w:rPr>
+      </w:pPr>
+      <w:r>
+        <w:rPr>
+          <w:rFonts w:ascii="Times New Roman" w:hAnsi="Times New Roman"/>
+        </w:rPr>
+      </w:r>
+    </w:p>
+    <w:p>
+      <w:pPr>
+        <w:pStyle w:val="Normal"/>
+        <w:bidi w:val="0"/>
+        <w:jc w:val="both"/>
+        <w:rPr>
+          <w:rFonts w:ascii="Times New Roman" w:hAnsi="Times New Roman"/>
+        </w:rPr>
+      </w:pPr>
+      <w:r>
+        <w:rPr>
+          <w:rFonts w:ascii="Times New Roman" w:hAnsi="Times New Roman"/>
+        </w:rPr>
+      </w:r>
+    </w:p>
+    <w:p>
+      <w:pPr>
+        <w:pStyle w:val="Normal"/>
+        <w:bidi w:val="0"/>
+        <w:jc w:val="both"/>
+        <w:rPr>
+          <w:rFonts w:ascii="Times New Roman" w:hAnsi="Times New Roman"/>
         </w:rPr>
       </w:pPr>
       <w:r>
@@ -1407,10 +2119,31 @@
         <w:rPr>
           <w:rFonts w:ascii="Times New Roman" w:hAnsi="Times New Roman"/>
         </w:rPr>
+        <w:t>On calculating gradients prefer the critic method solved using the TD error concept</w:t>
+      </w:r>
+    </w:p>
+    <w:p>
+      <w:pPr>
+        <w:pStyle w:val="Normal"/>
+        <w:numPr>
+          <w:ilvl w:val="0"/>
+          <w:numId w:val="0"/>
+        </w:numPr>
+        <w:bidi w:val="0"/>
+        <w:ind w:left="720" w:hanging="0"/>
+        <w:jc w:val="both"/>
+        <w:rPr>
+          <w:rFonts w:ascii="Times New Roman" w:hAnsi="Times New Roman"/>
+        </w:rPr>
+      </w:pPr>
+      <w:r>
+        <w:rPr>
+          <w:rFonts w:ascii="Times New Roman" w:hAnsi="Times New Roman"/>
+        </w:rPr>
       </w:r>
     </w:p>
     <w:sectPr>
-      <w:headerReference w:type="default" r:id="rId6"/>
+      <w:headerReference w:type="default" r:id="rId8"/>
       <w:type w:val="nextPage"/>
       <w:pgSz w:w="11906" w:h="16838"/>
       <w:pgMar w:left="1134" w:right="1134" w:header="1134" w:top="1693" w:footer="0" w:bottom="1134" w:gutter="0"/>

</xml_diff>